<commit_message>
added latest changes based on trying to fix non loading issue
</commit_message>
<xml_diff>
--- a/Planning Analysis Sheet.docx
+++ b/Planning Analysis Sheet.docx
@@ -22,6 +22,55 @@
           <w:rtl w:val="0"/>
         </w:rPr>
         <w:t xml:space="preserve">Kedrick (Ricky) Harrison</w:t>
+      </w:r>
+    </w:p>
+    <w:p>
+      <w:pPr>
+        <w:rPr/>
+      </w:pPr>
+      <w:r>
+        <w:rPr>
+          <w:rtl w:val="0"/>
+        </w:rPr>
+      </w:r>
+    </w:p>
+    <w:p>
+      <w:pPr>
+        <w:rPr/>
+      </w:pPr>
+      <w:r>
+        <w:rPr>
+          <w:rtl w:val="0"/>
+        </w:rPr>
+        <w:t xml:space="preserve">GitHub Website URL: </w:t>
+      </w:r>
+    </w:p>
+    <w:p>
+      <w:pPr>
+        <w:rPr/>
+      </w:pPr>
+      <w:r>
+        <w:rPr>
+          <w:rtl w:val="0"/>
+        </w:rPr>
+      </w:r>
+    </w:p>
+    <w:p>
+      <w:pPr>
+        <w:rPr>
+          <w:b w:val="1"/>
+          <w:i w:val="1"/>
+          <w:u w:val="single"/>
+        </w:rPr>
+      </w:pPr>
+      <w:r>
+        <w:rPr>
+          <w:b w:val="1"/>
+          <w:i w:val="1"/>
+          <w:u w:val="single"/>
+          <w:rtl w:val="0"/>
+        </w:rPr>
+        <w:t xml:space="preserve">https://github.com/runningindos/UCD-Final-Project-Module-1-.git</w:t>
       </w:r>
     </w:p>
     <w:p>

</xml_diff>